<commit_message>
Refined the Docs a bit and added alot more to the PowerPoint
</commit_message>
<xml_diff>
--- a/Docs/Git Installation.docx
+++ b/Docs/Git Installation.docx
@@ -34,10 +34,13 @@
         <w:jc w:val="center"/>
       </w:pPr>
       <w:r>
-        <w:t>Du kan væge ’Windows Explorer Integration’ (kun</w:t>
-      </w:r>
-      <w:r>
-        <w:t xml:space="preserve"> på Windows) hvis du ønsker at have muligheden for at højreklikke i en tilfældig mappe og åbne Git Bash, startende i den valgte mappe.</w:t>
+        <w:t>Du kan væge ’Windows Explorer Integration’</w:t>
+      </w:r>
+      <w:r>
+        <w:t xml:space="preserve"> </w:t>
+      </w:r>
+      <w:r>
+        <w:t>hvis du ønsker at have muligheden for at højreklikke i en tilfældig mappe og åbne Git Bash, startende i den valgte mappe.</w:t>
       </w:r>
     </w:p>
     <w:p>
@@ -161,6 +164,20 @@
         <w:jc w:val="center"/>
       </w:pPr>
       <w:r>
+        <w:t xml:space="preserve">Men hvis du kun ønsker at bruge git igennem Git Bash, så tag ”Use Git from Git Bash </w:t>
+      </w:r>
+      <w:r>
+        <w:t>o</w:t>
+      </w:r>
+      <w:r>
+        <w:t>nly”</w:t>
+      </w:r>
+    </w:p>
+    <w:p>
+      <w:pPr>
+        <w:jc w:val="center"/>
+      </w:pPr>
+      <w:r>
         <w:rPr>
           <w:noProof/>
         </w:rPr>
@@ -218,8 +235,10 @@
         <w:jc w:val="center"/>
       </w:pPr>
       <w:r>
-        <w:lastRenderedPageBreak/>
-        <w:t>I skal bare vælge den første valgmulighed her</w:t>
+        <w:t xml:space="preserve">I skal vælge </w:t>
+      </w:r>
+      <w:r>
+        <w:t>’Use OpenSSH’ her</w:t>
       </w:r>
     </w:p>
     <w:p>
@@ -295,6 +314,7 @@
         <w:rPr>
           <w:noProof/>
         </w:rPr>
+        <w:lastRenderedPageBreak/>
         <w:drawing>
           <wp:inline distT="0" distB="0" distL="0" distR="0" wp14:anchorId="11F9157C" wp14:editId="133F656A">
             <wp:extent cx="4897461" cy="3907766"/>
@@ -344,8 +364,7 @@
         <w:jc w:val="center"/>
       </w:pPr>
       <w:r>
-        <w:lastRenderedPageBreak/>
-        <w:t>Use default console</w:t>
+        <w:t>Gør brug af dit operativsystems default konsol</w:t>
       </w:r>
     </w:p>
     <w:p>
@@ -405,25 +424,135 @@
         <w:jc w:val="center"/>
       </w:pPr>
     </w:p>
-    <w:p>
-      <w:pPr>
-        <w:jc w:val="center"/>
-      </w:pPr>
-      <w:r>
-        <w:t>Resten af installeren skal bare være som den er</w:t>
-      </w:r>
-    </w:p>
-    <w:p>
-      <w:pPr>
-        <w:jc w:val="center"/>
-      </w:pPr>
-      <w:proofErr w:type="gramStart"/>
-      <w:r>
-        <w:t>1?w</w:t>
+    <w:p/>
+    <w:p>
+      <w:pPr>
+        <w:jc w:val="center"/>
+      </w:pPr>
+      <w:r>
+        <w:lastRenderedPageBreak/>
+        <w:t>Lad krydserne forblive som de er.</w:t>
+      </w:r>
+      <w:r>
+        <w:rPr>
+          <w:noProof/>
+        </w:rPr>
+        <w:t xml:space="preserve"> </w:t>
+      </w:r>
+    </w:p>
+    <w:p>
+      <w:pPr>
+        <w:jc w:val="center"/>
+      </w:pPr>
+      <w:r>
+        <w:rPr>
+          <w:noProof/>
+        </w:rPr>
+        <w:drawing>
+          <wp:inline distT="0" distB="0" distL="0" distR="0" wp14:anchorId="6D15A9C0" wp14:editId="4137B195">
+            <wp:extent cx="4730478" cy="3640347"/>
+            <wp:effectExtent l="0" t="0" r="0" b="0"/>
+            <wp:docPr id="5" name="Billede 5"/>
+            <wp:cNvGraphicFramePr>
+              <a:graphicFrameLocks xmlns:a="http://schemas.openxmlformats.org/drawingml/2006/main" noChangeAspect="1"/>
+            </wp:cNvGraphicFramePr>
+            <a:graphic xmlns:a="http://schemas.openxmlformats.org/drawingml/2006/main">
+              <a:graphicData uri="http://schemas.openxmlformats.org/drawingml/2006/picture">
+                <pic:pic xmlns:pic="http://schemas.openxmlformats.org/drawingml/2006/picture">
+                  <pic:nvPicPr>
+                    <pic:cNvPr id="1" name=""/>
+                    <pic:cNvPicPr/>
+                  </pic:nvPicPr>
+                  <pic:blipFill rotWithShape="1">
+                    <a:blip r:embed="rId12"/>
+                    <a:srcRect l="37218" t="30573" r="37135" b="34338"/>
+                    <a:stretch/>
+                  </pic:blipFill>
+                  <pic:spPr bwMode="auto">
+                    <a:xfrm>
+                      <a:off x="0" y="0"/>
+                      <a:ext cx="4749752" cy="3655179"/>
+                    </a:xfrm>
+                    <a:prstGeom prst="rect">
+                      <a:avLst/>
+                    </a:prstGeom>
+                    <a:ln>
+                      <a:noFill/>
+                    </a:ln>
+                    <a:extLst>
+                      <a:ext uri="{53640926-AAD7-44D8-BBD7-CCE9431645EC}">
+                        <a14:shadowObscured xmlns:a14="http://schemas.microsoft.com/office/drawing/2010/main"/>
+                      </a:ext>
+                    </a:extLst>
+                  </pic:spPr>
+                </pic:pic>
+              </a:graphicData>
+            </a:graphic>
+          </wp:inline>
+        </w:drawing>
+      </w:r>
+    </w:p>
+    <w:p>
+      <w:pPr>
+        <w:jc w:val="center"/>
+      </w:pPr>
+      <w:r>
+        <w:t>Lad være med at krydse denne af.</w:t>
       </w:r>
       <w:bookmarkStart w:id="0" w:name="_GoBack"/>
       <w:bookmarkEnd w:id="0"/>
-      <w:proofErr w:type="gramEnd"/>
+    </w:p>
+    <w:p>
+      <w:pPr>
+        <w:jc w:val="center"/>
+      </w:pPr>
+      <w:r>
+        <w:rPr>
+          <w:noProof/>
+        </w:rPr>
+        <w:drawing>
+          <wp:inline distT="0" distB="0" distL="0" distR="0" wp14:anchorId="4408043F" wp14:editId="0297B092">
+            <wp:extent cx="4547714" cy="3441939"/>
+            <wp:effectExtent l="0" t="0" r="5715" b="6350"/>
+            <wp:docPr id="8" name="Billede 8"/>
+            <wp:cNvGraphicFramePr>
+              <a:graphicFrameLocks xmlns:a="http://schemas.openxmlformats.org/drawingml/2006/main" noChangeAspect="1"/>
+            </wp:cNvGraphicFramePr>
+            <a:graphic xmlns:a="http://schemas.openxmlformats.org/drawingml/2006/main">
+              <a:graphicData uri="http://schemas.openxmlformats.org/drawingml/2006/picture">
+                <pic:pic xmlns:pic="http://schemas.openxmlformats.org/drawingml/2006/picture">
+                  <pic:nvPicPr>
+                    <pic:cNvPr id="1" name=""/>
+                    <pic:cNvPicPr/>
+                  </pic:nvPicPr>
+                  <pic:blipFill rotWithShape="1">
+                    <a:blip r:embed="rId13"/>
+                    <a:srcRect l="36797" t="30831" r="37135" b="34093"/>
+                    <a:stretch/>
+                  </pic:blipFill>
+                  <pic:spPr bwMode="auto">
+                    <a:xfrm>
+                      <a:off x="0" y="0"/>
+                      <a:ext cx="4597578" cy="3479679"/>
+                    </a:xfrm>
+                    <a:prstGeom prst="rect">
+                      <a:avLst/>
+                    </a:prstGeom>
+                    <a:ln>
+                      <a:noFill/>
+                    </a:ln>
+                    <a:extLst>
+                      <a:ext uri="{53640926-AAD7-44D8-BBD7-CCE9431645EC}">
+                        <a14:shadowObscured xmlns:a14="http://schemas.microsoft.com/office/drawing/2010/main"/>
+                      </a:ext>
+                    </a:extLst>
+                  </pic:spPr>
+                </pic:pic>
+              </a:graphicData>
+            </a:graphic>
+          </wp:inline>
+        </w:drawing>
+      </w:r>
     </w:p>
     <w:sectPr>
       <w:pgSz w:w="11906" w:h="16838"/>

</xml_diff>